<commit_message>
Agregando nuevamente el documento con evidencias del trabajo
</commit_message>
<xml_diff>
--- a/TallerGithub1.docx
+++ b/TallerGithub1.docx
@@ -23,9 +23,8 @@
           <w:sz w:val="36"/>
           <w:szCs w:val="36"/>
         </w:rPr>
-        <w:t xml:space="preserve">Taller </w:t>
+        <w:t xml:space="preserve"> </w:t>
       </w:r>
-      <w:proofErr w:type="spellStart"/>
       <w:r>
         <w:rPr>
           <w:b/>
@@ -35,9 +34,8 @@
           <w:sz w:val="36"/>
           <w:szCs w:val="36"/>
         </w:rPr>
-        <w:t>Analisis</w:t>
+        <w:t xml:space="preserve">Taller </w:t>
       </w:r>
-      <w:proofErr w:type="spellEnd"/>
       <w:r>
         <w:rPr>
           <w:b/>
@@ -47,7 +45,7 @@
           <w:sz w:val="36"/>
           <w:szCs w:val="36"/>
         </w:rPr>
-        <w:t xml:space="preserve"> Cine</w:t>
+        <w:t>Github 1</w:t>
       </w:r>
     </w:p>
     <w:p>
@@ -317,7 +315,6 @@
         </w:rPr>
         <w:br/>
       </w:r>
-      <w:proofErr w:type="spellStart"/>
       <w:r>
         <w:rPr>
           <w:b/>
@@ -327,19 +324,7 @@
           <w:sz w:val="36"/>
           <w:szCs w:val="36"/>
         </w:rPr>
-        <w:t>Programacion</w:t>
-      </w:r>
-      <w:proofErr w:type="spellEnd"/>
-      <w:r>
-        <w:rPr>
-          <w:b/>
-          <w:bCs/>
-          <w:i/>
-          <w:iCs/>
-          <w:sz w:val="36"/>
-          <w:szCs w:val="36"/>
-        </w:rPr>
-        <w:t xml:space="preserve"> Web</w:t>
+        <w:t>Programacion Web</w:t>
       </w:r>
     </w:p>
     <w:p>
@@ -359,27 +344,7 @@
           <w:szCs w:val="28"/>
         </w:rPr>
         <w:lastRenderedPageBreak/>
-        <w:t xml:space="preserve">Taller </w:t>
-      </w:r>
-      <w:proofErr w:type="spellStart"/>
-      <w:r>
-        <w:rPr>
-          <w:b/>
-          <w:bCs/>
-          <w:sz w:val="28"/>
-          <w:szCs w:val="28"/>
-        </w:rPr>
-        <w:t>Github</w:t>
-      </w:r>
-      <w:proofErr w:type="spellEnd"/>
-      <w:r>
-        <w:rPr>
-          <w:b/>
-          <w:bCs/>
-          <w:sz w:val="28"/>
-          <w:szCs w:val="28"/>
-        </w:rPr>
-        <w:t xml:space="preserve"> 1</w:t>
+        <w:t>Taller Github 1</w:t>
       </w:r>
     </w:p>
     <w:p>
@@ -418,7 +383,6 @@
           <w:szCs w:val="28"/>
         </w:rPr>
       </w:pPr>
-      <w:proofErr w:type="spellStart"/>
       <w:r>
         <w:rPr>
           <w:b/>
@@ -426,37 +390,7 @@
           <w:sz w:val="28"/>
           <w:szCs w:val="28"/>
         </w:rPr>
-        <w:t>git</w:t>
-      </w:r>
-      <w:proofErr w:type="spellEnd"/>
-      <w:r>
-        <w:rPr>
-          <w:b/>
-          <w:bCs/>
-          <w:sz w:val="28"/>
-          <w:szCs w:val="28"/>
-        </w:rPr>
-        <w:t xml:space="preserve"> </w:t>
-      </w:r>
-      <w:proofErr w:type="spellStart"/>
-      <w:r>
-        <w:rPr>
-          <w:b/>
-          <w:bCs/>
-          <w:sz w:val="28"/>
-          <w:szCs w:val="28"/>
-        </w:rPr>
-        <w:t>config</w:t>
-      </w:r>
-      <w:proofErr w:type="spellEnd"/>
-      <w:r>
-        <w:rPr>
-          <w:b/>
-          <w:bCs/>
-          <w:sz w:val="28"/>
-          <w:szCs w:val="28"/>
-        </w:rPr>
-        <w:t xml:space="preserve"> --global user.name "Tu Nombre"</w:t>
+        <w:t>git config --global user.name "Tu Nombre"</w:t>
       </w:r>
     </w:p>
     <w:p>
@@ -473,6 +407,7 @@
         <w:rPr>
           <w:b/>
           <w:bCs/>
+          <w:noProof/>
           <w:sz w:val="28"/>
           <w:szCs w:val="28"/>
         </w:rPr>
@@ -526,7 +461,6 @@
           <w:szCs w:val="28"/>
         </w:rPr>
       </w:pPr>
-      <w:proofErr w:type="spellStart"/>
       <w:r>
         <w:rPr>
           <w:b/>
@@ -534,39 +468,8 @@
           <w:sz w:val="28"/>
           <w:szCs w:val="28"/>
         </w:rPr>
-        <w:t>git</w:t>
+        <w:t xml:space="preserve">git config --global </w:t>
       </w:r>
-      <w:proofErr w:type="spellEnd"/>
-      <w:r>
-        <w:rPr>
-          <w:b/>
-          <w:bCs/>
-          <w:sz w:val="28"/>
-          <w:szCs w:val="28"/>
-        </w:rPr>
-        <w:t xml:space="preserve"> </w:t>
-      </w:r>
-      <w:proofErr w:type="spellStart"/>
-      <w:r>
-        <w:rPr>
-          <w:b/>
-          <w:bCs/>
-          <w:sz w:val="28"/>
-          <w:szCs w:val="28"/>
-        </w:rPr>
-        <w:t>config</w:t>
-      </w:r>
-      <w:proofErr w:type="spellEnd"/>
-      <w:r>
-        <w:rPr>
-          <w:b/>
-          <w:bCs/>
-          <w:sz w:val="28"/>
-          <w:szCs w:val="28"/>
-        </w:rPr>
-        <w:t xml:space="preserve"> --global </w:t>
-      </w:r>
-      <w:proofErr w:type="spellStart"/>
       <w:proofErr w:type="gramStart"/>
       <w:r>
         <w:rPr>
@@ -577,7 +480,6 @@
         </w:rPr>
         <w:t>user.email</w:t>
       </w:r>
-      <w:proofErr w:type="spellEnd"/>
       <w:proofErr w:type="gramEnd"/>
       <w:r>
         <w:rPr>
@@ -615,6 +517,7 @@
         <w:rPr>
           <w:b/>
           <w:bCs/>
+          <w:noProof/>
           <w:sz w:val="28"/>
           <w:szCs w:val="28"/>
         </w:rPr>
@@ -668,7 +571,6 @@
           <w:szCs w:val="28"/>
         </w:rPr>
       </w:pPr>
-      <w:proofErr w:type="spellStart"/>
       <w:r>
         <w:rPr>
           <w:b/>
@@ -676,57 +578,7 @@
           <w:sz w:val="28"/>
           <w:szCs w:val="28"/>
         </w:rPr>
-        <w:t>git</w:t>
-      </w:r>
-      <w:proofErr w:type="spellEnd"/>
-      <w:r>
-        <w:rPr>
-          <w:b/>
-          <w:bCs/>
-          <w:sz w:val="28"/>
-          <w:szCs w:val="28"/>
-        </w:rPr>
-        <w:t xml:space="preserve"> </w:t>
-      </w:r>
-      <w:proofErr w:type="spellStart"/>
-      <w:r>
-        <w:rPr>
-          <w:b/>
-          <w:bCs/>
-          <w:sz w:val="28"/>
-          <w:szCs w:val="28"/>
-        </w:rPr>
-        <w:t>config</w:t>
-      </w:r>
-      <w:proofErr w:type="spellEnd"/>
-      <w:r>
-        <w:rPr>
-          <w:b/>
-          <w:bCs/>
-          <w:sz w:val="28"/>
-          <w:szCs w:val="28"/>
-        </w:rPr>
-        <w:t xml:space="preserve"> --</w:t>
-      </w:r>
-      <w:proofErr w:type="spellStart"/>
-      <w:r>
-        <w:rPr>
-          <w:b/>
-          <w:bCs/>
-          <w:sz w:val="28"/>
-          <w:szCs w:val="28"/>
-        </w:rPr>
-        <w:t>list</w:t>
-      </w:r>
-      <w:proofErr w:type="spellEnd"/>
-      <w:r>
-        <w:rPr>
-          <w:b/>
-          <w:bCs/>
-          <w:sz w:val="28"/>
-          <w:szCs w:val="28"/>
-        </w:rPr>
-        <w:t> (para verificar la configuración)</w:t>
+        <w:t>git config --list (para verificar la configuración)</w:t>
       </w:r>
     </w:p>
     <w:p>
@@ -743,6 +595,7 @@
         <w:rPr>
           <w:b/>
           <w:bCs/>
+          <w:noProof/>
           <w:sz w:val="28"/>
           <w:szCs w:val="28"/>
         </w:rPr>
@@ -820,7 +673,6 @@
           <w:szCs w:val="28"/>
         </w:rPr>
       </w:pPr>
-      <w:proofErr w:type="spellStart"/>
       <w:r>
         <w:rPr>
           <w:b/>
@@ -828,37 +680,7 @@
           <w:sz w:val="28"/>
           <w:szCs w:val="28"/>
         </w:rPr>
-        <w:t>git</w:t>
-      </w:r>
-      <w:proofErr w:type="spellEnd"/>
-      <w:r>
-        <w:rPr>
-          <w:b/>
-          <w:bCs/>
-          <w:sz w:val="28"/>
-          <w:szCs w:val="28"/>
-        </w:rPr>
-        <w:t xml:space="preserve"> </w:t>
-      </w:r>
-      <w:proofErr w:type="spellStart"/>
-      <w:r>
-        <w:rPr>
-          <w:b/>
-          <w:bCs/>
-          <w:sz w:val="28"/>
-          <w:szCs w:val="28"/>
-        </w:rPr>
-        <w:t>init</w:t>
-      </w:r>
-      <w:proofErr w:type="spellEnd"/>
-      <w:r>
-        <w:rPr>
-          <w:b/>
-          <w:bCs/>
-          <w:sz w:val="28"/>
-          <w:szCs w:val="28"/>
-        </w:rPr>
-        <w:t> → Inicializar un repositorio local.</w:t>
+        <w:t>git init → Inicializar un repositorio local.</w:t>
       </w:r>
     </w:p>
     <w:p>
@@ -875,6 +697,7 @@
         <w:rPr>
           <w:b/>
           <w:bCs/>
+          <w:noProof/>
           <w:sz w:val="28"/>
           <w:szCs w:val="28"/>
         </w:rPr>
@@ -939,7 +762,6 @@
           <w:szCs w:val="28"/>
         </w:rPr>
       </w:pPr>
-      <w:proofErr w:type="spellStart"/>
       <w:r>
         <w:rPr>
           <w:b/>
@@ -948,17 +770,7 @@
           <w:szCs w:val="28"/>
         </w:rPr>
         <w:lastRenderedPageBreak/>
-        <w:t>git</w:t>
-      </w:r>
-      <w:proofErr w:type="spellEnd"/>
-      <w:r>
-        <w:rPr>
-          <w:b/>
-          <w:bCs/>
-          <w:sz w:val="28"/>
-          <w:szCs w:val="28"/>
-        </w:rPr>
-        <w:t xml:space="preserve"> clone &lt;URL&gt; → Clonar un repositorio.</w:t>
+        <w:t>git clone &lt;URL&gt; → Clonar un repositorio.</w:t>
       </w:r>
     </w:p>
     <w:p>
@@ -975,6 +787,7 @@
         <w:rPr>
           <w:b/>
           <w:bCs/>
+          <w:noProof/>
           <w:sz w:val="28"/>
           <w:szCs w:val="28"/>
         </w:rPr>
@@ -1028,7 +841,6 @@
           <w:szCs w:val="28"/>
         </w:rPr>
       </w:pPr>
-      <w:proofErr w:type="spellStart"/>
       <w:r>
         <w:rPr>
           <w:b/>
@@ -1036,17 +848,7 @@
           <w:sz w:val="28"/>
           <w:szCs w:val="28"/>
         </w:rPr>
-        <w:t>git</w:t>
-      </w:r>
-      <w:proofErr w:type="spellEnd"/>
-      <w:r>
-        <w:rPr>
-          <w:b/>
-          <w:bCs/>
-          <w:sz w:val="28"/>
-          <w:szCs w:val="28"/>
-        </w:rPr>
-        <w:t xml:space="preserve"> </w:t>
+        <w:t xml:space="preserve">git </w:t>
       </w:r>
       <w:proofErr w:type="gramStart"/>
       <w:r>
@@ -1083,6 +885,7 @@
         <w:rPr>
           <w:b/>
           <w:bCs/>
+          <w:noProof/>
           <w:sz w:val="28"/>
           <w:szCs w:val="28"/>
         </w:rPr>
@@ -1147,7 +950,6 @@
           <w:szCs w:val="28"/>
         </w:rPr>
       </w:pPr>
-      <w:proofErr w:type="spellStart"/>
       <w:r>
         <w:rPr>
           <w:b/>
@@ -1156,37 +958,7 @@
           <w:szCs w:val="28"/>
         </w:rPr>
         <w:lastRenderedPageBreak/>
-        <w:t>git</w:t>
-      </w:r>
-      <w:proofErr w:type="spellEnd"/>
-      <w:r>
-        <w:rPr>
-          <w:b/>
-          <w:bCs/>
-          <w:sz w:val="28"/>
-          <w:szCs w:val="28"/>
-        </w:rPr>
-        <w:t xml:space="preserve"> </w:t>
-      </w:r>
-      <w:proofErr w:type="spellStart"/>
-      <w:r>
-        <w:rPr>
-          <w:b/>
-          <w:bCs/>
-          <w:sz w:val="28"/>
-          <w:szCs w:val="28"/>
-        </w:rPr>
-        <w:t>add</w:t>
-      </w:r>
-      <w:proofErr w:type="spellEnd"/>
-      <w:r>
-        <w:rPr>
-          <w:b/>
-          <w:bCs/>
-          <w:sz w:val="28"/>
-          <w:szCs w:val="28"/>
-        </w:rPr>
-        <w:t xml:space="preserve"> &lt;archivo&gt; → Agregar archivos al área de preparación.</w:t>
+        <w:t>git add &lt;archivo&gt; → Agregar archivos al área de preparación.</w:t>
       </w:r>
     </w:p>
     <w:p>
@@ -1203,6 +975,7 @@
         <w:rPr>
           <w:b/>
           <w:bCs/>
+          <w:noProof/>
           <w:sz w:val="28"/>
           <w:szCs w:val="28"/>
         </w:rPr>
@@ -1256,7 +1029,6 @@
           <w:szCs w:val="28"/>
         </w:rPr>
       </w:pPr>
-      <w:proofErr w:type="spellStart"/>
       <w:r>
         <w:rPr>
           <w:b/>
@@ -1264,57 +1036,7 @@
           <w:sz w:val="28"/>
           <w:szCs w:val="28"/>
         </w:rPr>
-        <w:t>git</w:t>
-      </w:r>
-      <w:proofErr w:type="spellEnd"/>
-      <w:r>
-        <w:rPr>
-          <w:b/>
-          <w:bCs/>
-          <w:sz w:val="28"/>
-          <w:szCs w:val="28"/>
-        </w:rPr>
-        <w:t xml:space="preserve"> </w:t>
-      </w:r>
-      <w:proofErr w:type="spellStart"/>
-      <w:r>
-        <w:rPr>
-          <w:b/>
-          <w:bCs/>
-          <w:sz w:val="28"/>
-          <w:szCs w:val="28"/>
-        </w:rPr>
-        <w:t>commit</w:t>
-      </w:r>
-      <w:proofErr w:type="spellEnd"/>
-      <w:r>
-        <w:rPr>
-          <w:b/>
-          <w:bCs/>
-          <w:sz w:val="28"/>
-          <w:szCs w:val="28"/>
-        </w:rPr>
-        <w:t xml:space="preserve"> -m "Mensaje del </w:t>
-      </w:r>
-      <w:proofErr w:type="spellStart"/>
-      <w:r>
-        <w:rPr>
-          <w:b/>
-          <w:bCs/>
-          <w:sz w:val="28"/>
-          <w:szCs w:val="28"/>
-        </w:rPr>
-        <w:t>commit</w:t>
-      </w:r>
-      <w:proofErr w:type="spellEnd"/>
-      <w:r>
-        <w:rPr>
-          <w:b/>
-          <w:bCs/>
-          <w:sz w:val="28"/>
-          <w:szCs w:val="28"/>
-        </w:rPr>
-        <w:t>" → Guardar cambios en el historial.</w:t>
+        <w:t>git commit -m "Mensaje del commit" → Guardar cambios en el historial.</w:t>
       </w:r>
     </w:p>
     <w:p>
@@ -1331,6 +1053,7 @@
         <w:rPr>
           <w:b/>
           <w:bCs/>
+          <w:noProof/>
           <w:sz w:val="28"/>
           <w:szCs w:val="28"/>
         </w:rPr>
@@ -1393,7 +1116,6 @@
           <w:szCs w:val="28"/>
         </w:rPr>
       </w:pPr>
-      <w:proofErr w:type="spellStart"/>
       <w:r>
         <w:rPr>
           <w:b/>
@@ -1401,77 +1123,7 @@
           <w:sz w:val="28"/>
           <w:szCs w:val="28"/>
         </w:rPr>
-        <w:t>git</w:t>
-      </w:r>
-      <w:proofErr w:type="spellEnd"/>
-      <w:r>
-        <w:rPr>
-          <w:b/>
-          <w:bCs/>
-          <w:sz w:val="28"/>
-          <w:szCs w:val="28"/>
-        </w:rPr>
-        <w:t xml:space="preserve"> </w:t>
-      </w:r>
-      <w:proofErr w:type="spellStart"/>
-      <w:r>
-        <w:rPr>
-          <w:b/>
-          <w:bCs/>
-          <w:sz w:val="28"/>
-          <w:szCs w:val="28"/>
-        </w:rPr>
-        <w:t>push</w:t>
-      </w:r>
-      <w:proofErr w:type="spellEnd"/>
-      <w:r>
-        <w:rPr>
-          <w:b/>
-          <w:bCs/>
-          <w:sz w:val="28"/>
-          <w:szCs w:val="28"/>
-        </w:rPr>
-        <w:t xml:space="preserve"> </w:t>
-      </w:r>
-      <w:proofErr w:type="spellStart"/>
-      <w:r>
-        <w:rPr>
-          <w:b/>
-          <w:bCs/>
-          <w:sz w:val="28"/>
-          <w:szCs w:val="28"/>
-        </w:rPr>
-        <w:t>origin</w:t>
-      </w:r>
-      <w:proofErr w:type="spellEnd"/>
-      <w:r>
-        <w:rPr>
-          <w:b/>
-          <w:bCs/>
-          <w:sz w:val="28"/>
-          <w:szCs w:val="28"/>
-        </w:rPr>
-        <w:t xml:space="preserve"> </w:t>
-      </w:r>
-      <w:proofErr w:type="spellStart"/>
-      <w:r>
-        <w:rPr>
-          <w:b/>
-          <w:bCs/>
-          <w:sz w:val="28"/>
-          <w:szCs w:val="28"/>
-        </w:rPr>
-        <w:t>main</w:t>
-      </w:r>
-      <w:proofErr w:type="spellEnd"/>
-      <w:r>
-        <w:rPr>
-          <w:b/>
-          <w:bCs/>
-          <w:sz w:val="28"/>
-          <w:szCs w:val="28"/>
-        </w:rPr>
-        <w:t> → Enviar cambios a GitHub.</w:t>
+        <w:t>git push origin main → Enviar cambios a GitHub.</w:t>
       </w:r>
     </w:p>
     <w:p>
@@ -1488,6 +1140,7 @@
         <w:rPr>
           <w:b/>
           <w:bCs/>
+          <w:noProof/>
           <w:sz w:val="28"/>
           <w:szCs w:val="28"/>
         </w:rPr>
@@ -1598,6 +1251,7 @@
         <w:rPr>
           <w:b/>
           <w:bCs/>
+          <w:noProof/>
           <w:sz w:val="28"/>
           <w:szCs w:val="28"/>
         </w:rPr>
@@ -1675,6 +1329,7 @@
         <w:rPr>
           <w:b/>
           <w:bCs/>
+          <w:noProof/>
           <w:sz w:val="28"/>
           <w:szCs w:val="28"/>
         </w:rPr>
@@ -1746,27 +1401,7 @@
           <w:sz w:val="28"/>
           <w:szCs w:val="28"/>
         </w:rPr>
-        <w:t xml:space="preserve">Realizar un </w:t>
-      </w:r>
-      <w:proofErr w:type="spellStart"/>
-      <w:r>
-        <w:rPr>
-          <w:b/>
-          <w:bCs/>
-          <w:sz w:val="28"/>
-          <w:szCs w:val="28"/>
-        </w:rPr>
-        <w:t>commit</w:t>
-      </w:r>
-      <w:proofErr w:type="spellEnd"/>
-      <w:r>
-        <w:rPr>
-          <w:b/>
-          <w:bCs/>
-          <w:sz w:val="28"/>
-          <w:szCs w:val="28"/>
-        </w:rPr>
-        <w:t xml:space="preserve"> y enviarlo a GitHub.</w:t>
+        <w:t>Realizar un commit y enviarlo a GitHub.</w:t>
       </w:r>
     </w:p>
     <w:p>
@@ -1795,6 +1430,7 @@
         <w:rPr>
           <w:b/>
           <w:bCs/>
+          <w:noProof/>
           <w:sz w:val="28"/>
           <w:szCs w:val="28"/>
         </w:rPr>
@@ -1852,6 +1488,7 @@
         <w:rPr>
           <w:b/>
           <w:bCs/>
+          <w:noProof/>
           <w:sz w:val="28"/>
           <w:szCs w:val="28"/>
         </w:rPr>
@@ -5068,6 +4705,7 @@
   <w:style w:type="character" w:default="1" w:styleId="Fuentedeprrafopredeter">
     <w:name w:val="Default Paragraph Font"/>
     <w:uiPriority w:val="1"/>
+    <w:semiHidden/>
     <w:unhideWhenUsed/>
   </w:style>
   <w:style w:type="table" w:default="1" w:styleId="Tablanormal">
@@ -5746,20 +5384,20 @@
 </file>
 
 <file path=customXml/item1.xml><?xml version="1.0" encoding="utf-8"?>
+<p:properties xmlns:p="http://schemas.microsoft.com/office/2006/metadata/properties" xmlns:xsi="http://www.w3.org/2001/XMLSchema-instance" xmlns:pc="http://schemas.microsoft.com/office/infopath/2007/PartnerControls">
+  <documentManagement>
+    <_activity xmlns="a19015a9-5abf-4871-88ed-fa6f5e4c67ae" xsi:nil="true"/>
+  </documentManagement>
+</p:properties>
+</file>
+
+<file path=customXml/item2.xml><?xml version="1.0" encoding="utf-8"?>
 <?mso-contentType ?>
 <FormTemplates xmlns="http://schemas.microsoft.com/sharepoint/v3/contenttype/forms">
   <Display>DocumentLibraryForm</Display>
   <Edit>DocumentLibraryForm</Edit>
   <New>DocumentLibraryForm</New>
 </FormTemplates>
-</file>
-
-<file path=customXml/item2.xml><?xml version="1.0" encoding="utf-8"?>
-<p:properties xmlns:p="http://schemas.microsoft.com/office/2006/metadata/properties" xmlns:xsi="http://www.w3.org/2001/XMLSchema-instance" xmlns:pc="http://schemas.microsoft.com/office/infopath/2007/PartnerControls">
-  <documentManagement>
-    <_activity xmlns="a19015a9-5abf-4871-88ed-fa6f5e4c67ae" xsi:nil="true"/>
-  </documentManagement>
-</p:properties>
 </file>
 
 <file path=customXml/item3.xml><?xml version="1.0" encoding="utf-8"?>
@@ -5919,19 +5557,19 @@
 </file>
 
 <file path=customXml/itemProps1.xml><?xml version="1.0" encoding="utf-8"?>
-<ds:datastoreItem xmlns:ds="http://schemas.openxmlformats.org/officeDocument/2006/customXml" ds:itemID="{E55C9700-EA37-4E36-B694-160D01B52F38}">
+<ds:datastoreItem xmlns:ds="http://schemas.openxmlformats.org/officeDocument/2006/customXml" ds:itemID="{A08B10E4-906B-48BC-9B4C-CF708296143F}">
   <ds:schemaRefs>
-    <ds:schemaRef ds:uri="http://schemas.microsoft.com/sharepoint/v3/contenttype/forms"/>
+    <ds:schemaRef ds:uri="http://schemas.microsoft.com/office/2006/metadata/properties"/>
+    <ds:schemaRef ds:uri="http://schemas.microsoft.com/office/infopath/2007/PartnerControls"/>
+    <ds:schemaRef ds:uri="a19015a9-5abf-4871-88ed-fa6f5e4c67ae"/>
   </ds:schemaRefs>
 </ds:datastoreItem>
 </file>
 
 <file path=customXml/itemProps2.xml><?xml version="1.0" encoding="utf-8"?>
-<ds:datastoreItem xmlns:ds="http://schemas.openxmlformats.org/officeDocument/2006/customXml" ds:itemID="{A08B10E4-906B-48BC-9B4C-CF708296143F}">
+<ds:datastoreItem xmlns:ds="http://schemas.openxmlformats.org/officeDocument/2006/customXml" ds:itemID="{E55C9700-EA37-4E36-B694-160D01B52F38}">
   <ds:schemaRefs>
-    <ds:schemaRef ds:uri="http://schemas.microsoft.com/office/2006/metadata/properties"/>
-    <ds:schemaRef ds:uri="http://schemas.microsoft.com/office/infopath/2007/PartnerControls"/>
-    <ds:schemaRef ds:uri="a19015a9-5abf-4871-88ed-fa6f5e4c67ae"/>
+    <ds:schemaRef ds:uri="http://schemas.microsoft.com/sharepoint/v3/contenttype/forms"/>
   </ds:schemaRefs>
 </ds:datastoreItem>
 </file>

</xml_diff>